<commit_message>
docs/TT-147: cover letter update
</commit_message>
<xml_diff>
--- a/documentation/cover letter product/Сопроводительное письмо — Печать.docx
+++ b/documentation/cover letter product/Сопроводительное письмо — Печать.docx
@@ -615,9 +615,9 @@
           <w14:ligatures w14:val="standardContextual"/>
         </w:rPr>
         <w:drawing>
-          <wp:inline distT="0" distB="0" distL="0" distR="0" wp14:anchorId="5ED82895" wp14:editId="6A8533B0">
-            <wp:extent cx="2048256" cy="2048256"/>
-            <wp:effectExtent l="0" t="0" r="9525" b="9525"/>
+          <wp:inline distT="0" distB="0" distL="0" distR="0" wp14:anchorId="5ED82895" wp14:editId="65EB95E4">
+            <wp:extent cx="2064333" cy="2064333"/>
+            <wp:effectExtent l="0" t="0" r="0" b="0"/>
             <wp:docPr id="1" name="Рисунок 1"/>
             <wp:cNvGraphicFramePr>
               <a:graphicFrameLocks xmlns:a="http://schemas.openxmlformats.org/drawingml/2006/main" noChangeAspect="1"/>
@@ -662,9 +662,9 @@
           <w14:ligatures w14:val="standardContextual"/>
         </w:rPr>
         <w:drawing>
-          <wp:inline distT="0" distB="0" distL="0" distR="0" wp14:anchorId="3F00CDD9" wp14:editId="1524EF6B">
-            <wp:extent cx="2040941" cy="2040941"/>
-            <wp:effectExtent l="0" t="0" r="0" b="0"/>
+          <wp:inline distT="0" distB="0" distL="0" distR="0" wp14:anchorId="3F00CDD9" wp14:editId="5DCDD366">
+            <wp:extent cx="2069681" cy="2069681"/>
+            <wp:effectExtent l="0" t="0" r="6985" b="6985"/>
             <wp:docPr id="2" name="Рисунок 2"/>
             <wp:cNvGraphicFramePr>
               <a:graphicFrameLocks xmlns:a="http://schemas.openxmlformats.org/drawingml/2006/main" noChangeAspect="1"/>
@@ -805,9 +805,9 @@
           <w14:ligatures w14:val="standardContextual"/>
         </w:rPr>
         <w:drawing>
-          <wp:inline distT="0" distB="0" distL="0" distR="0" wp14:anchorId="61488EB8" wp14:editId="26F28D14">
-            <wp:extent cx="1953158" cy="1953158"/>
-            <wp:effectExtent l="0" t="0" r="9525" b="9525"/>
+          <wp:inline distT="0" distB="0" distL="0" distR="0" wp14:anchorId="61488EB8" wp14:editId="79228C55">
+            <wp:extent cx="2004532" cy="2004532"/>
+            <wp:effectExtent l="0" t="0" r="0" b="0"/>
             <wp:docPr id="3" name="Рисунок 3"/>
             <wp:cNvGraphicFramePr>
               <a:graphicFrameLocks xmlns:a="http://schemas.openxmlformats.org/drawingml/2006/main" noChangeAspect="1"/>
@@ -834,7 +834,7 @@
                   <pic:spPr>
                     <a:xfrm>
                       <a:off x="0" y="0"/>
-                      <a:ext cx="1966168" cy="1966168"/>
+                      <a:ext cx="2004532" cy="2004532"/>
                     </a:xfrm>
                     <a:prstGeom prst="rect">
                       <a:avLst/>
@@ -879,9 +879,9 @@
           <w14:ligatures w14:val="standardContextual"/>
         </w:rPr>
         <w:drawing>
-          <wp:inline distT="0" distB="0" distL="0" distR="0" wp14:anchorId="154FC948" wp14:editId="5E3E5B75">
-            <wp:extent cx="1872691" cy="1872691"/>
-            <wp:effectExtent l="0" t="0" r="0" b="0"/>
+          <wp:inline distT="0" distB="0" distL="0" distR="0" wp14:anchorId="154FC948" wp14:editId="1EDE44C4">
+            <wp:extent cx="2009775" cy="2009775"/>
+            <wp:effectExtent l="0" t="0" r="9525" b="9525"/>
             <wp:docPr id="4" name="Рисунок 4"/>
             <wp:cNvGraphicFramePr>
               <a:graphicFrameLocks xmlns:a="http://schemas.openxmlformats.org/drawingml/2006/main" noChangeAspect="1"/>
@@ -908,7 +908,7 @@
                   <pic:spPr>
                     <a:xfrm>
                       <a:off x="0" y="0"/>
-                      <a:ext cx="1879585" cy="1879585"/>
+                      <a:ext cx="2010437" cy="2010437"/>
                     </a:xfrm>
                     <a:prstGeom prst="rect">
                       <a:avLst/>

</xml_diff>